<commit_message>
feat(lab7): Bugfix in report
</commit_message>
<xml_diff>
--- a/labs/lab7/report/report.docx
+++ b/labs/lab7/report/report.docx
@@ -206,17 +206,7 @@
         <w:t xml:space="preserve">Мальтузианская модель роста (</w:t>
       </w:r>
       <w:r>
-        <w:t xml:space="preserve">[</w:t>
-      </w:r>
-      <w:r>
-        <w:rPr>
-          <w:bCs/>
-          <w:b/>
-        </w:rPr>
-        <w:t xml:space="preserve">wiki:Malthusian_growth_model?</w:t>
-      </w:r>
-      <w:r>
-        <w:t xml:space="preserve">]</w:t>
+        <w:t xml:space="preserve">[1]</w:t>
       </w:r>
       <w:r>
         <w:t xml:space="preserve">), также называемая моделью Мальтуса — это</w:t>
@@ -1092,7 +1082,7 @@
         <w:pStyle w:val="Compact"/>
       </w:pPr>
       <w:r>
-        <w:t xml:space="preserve">Напишем код на julia, которое решает первое уравнение варианта 62.</w:t>
+        <w:t xml:space="preserve">Напишем код на julia, которое решает второе уравнение варианта 62.</w:t>
       </w:r>
     </w:p>
     <w:p>
@@ -1582,7 +1572,7 @@
         <w:pStyle w:val="Compact"/>
       </w:pPr>
       <w:r>
-        <w:t xml:space="preserve">Напишем код на julia, которое решает первое уравнение варианта 62.</w:t>
+        <w:t xml:space="preserve">Напишем код на julia, которое решает третье уравнение варианта 62.</w:t>
       </w:r>
     </w:p>
     <w:p>
@@ -2073,25 +2063,81 @@
       </w:r>
     </w:p>
     <w:bookmarkEnd w:id="45"/>
-    <w:bookmarkStart w:id="46" w:name="библиография"/>
+    <w:bookmarkStart w:id="49" w:name="библиография"/>
     <w:p>
       <w:pPr>
         <w:pStyle w:val="Heading1"/>
       </w:pPr>
       <w:r>
-        <w:rPr>
-          <w:rStyle w:val="SectionNumber"/>
-        </w:rPr>
-        <w:t xml:space="preserve">6</w:t>
-      </w:r>
-      <w:r>
-        <w:tab/>
-      </w:r>
-      <w:r>
         <w:t xml:space="preserve">Библиография</w:t>
       </w:r>
     </w:p>
-    <w:bookmarkEnd w:id="46"/>
+    <w:bookmarkStart w:id="48" w:name="refs"/>
+    <w:bookmarkStart w:id="47" w:name="ref-wiki:Malthusian_growth_model"/>
+    <w:p>
+      <w:pPr>
+        <w:pStyle w:val="Bibliography"/>
+      </w:pPr>
+      <w:r>
+        <w:t xml:space="preserve">1.</w:t>
+      </w:r>
+      <w:r>
+        <w:t xml:space="preserve"> </w:t>
+      </w:r>
+      <w:r>
+        <w:t xml:space="preserve">	</w:t>
+      </w:r>
+      <w:r>
+        <w:t xml:space="preserve">Wikipedia.</w:t>
+      </w:r>
+      <w:r>
+        <w:t xml:space="preserve"> </w:t>
+      </w:r>
+      <w:r>
+        <w:t xml:space="preserve">Malthusian growth model</w:t>
+      </w:r>
+      <w:r>
+        <w:t xml:space="preserve"> </w:t>
+      </w:r>
+      <w:r>
+        <w:t xml:space="preserve">—</w:t>
+      </w:r>
+      <w:r>
+        <w:t xml:space="preserve"> </w:t>
+      </w:r>
+      <w:r>
+        <w:t xml:space="preserve">W</w:t>
+      </w:r>
+      <w:r>
+        <w:t xml:space="preserve">ikipedia</w:t>
+      </w:r>
+      <w:r>
+        <w:t xml:space="preserve">,</w:t>
+      </w:r>
+      <w:r>
+        <w:t xml:space="preserve"> </w:t>
+      </w:r>
+      <w:r>
+        <w:t xml:space="preserve">The Free Encyclopedia.</w:t>
+      </w:r>
+      <w:r>
+        <w:t xml:space="preserve"> </w:t>
+      </w:r>
+      <w:hyperlink r:id="rId46">
+        <w:r>
+          <w:rPr>
+            <w:rStyle w:val="Hyperlink"/>
+          </w:rPr>
+          <w:t xml:space="preserve">http://en.wikipedia.org/w/index.php?title=Malthusian%20growth%20model&amp;oldid=1092101468</w:t>
+        </w:r>
+      </w:hyperlink>
+      <w:r>
+        <w:t xml:space="preserve">, 2023.</w:t>
+      </w:r>
+    </w:p>
+    <w:bookmarkEnd w:id="47"/>
+    <w:bookmarkEnd w:id="48"/>
+    <w:bookmarkEnd w:id="49"/>
     <w:sectPr/>
   </w:body>
 </w:document>
@@ -2453,6 +2499,91 @@
       </w:pPr>
     </w:lvl>
   </w:abstractNum>
+  <w:abstractNum w:abstractNumId="99414">
+    <w:nsid w:val="A99414"/>
+    <w:multiLevelType w:val="multilevel"/>
+    <w:lvl w:ilvl="0">
+      <w:start w:val="4"/>
+      <w:numFmt w:val="decimal"/>
+      <w:lvlText w:val="%1."/>
+      <w:lvlJc w:val="left"/>
+      <w:pPr>
+        <w:ind w:left="720" w:hanging="480"/>
+      </w:pPr>
+    </w:lvl>
+    <w:lvl w:ilvl="1">
+      <w:start w:val="4"/>
+      <w:numFmt w:val="decimal"/>
+      <w:lvlText w:val="%2."/>
+      <w:lvlJc w:val="left"/>
+      <w:pPr>
+        <w:ind w:left="1440" w:hanging="480"/>
+      </w:pPr>
+    </w:lvl>
+    <w:lvl w:ilvl="2">
+      <w:start w:val="4"/>
+      <w:numFmt w:val="decimal"/>
+      <w:lvlText w:val="%3."/>
+      <w:lvlJc w:val="left"/>
+      <w:pPr>
+        <w:ind w:left="2160" w:hanging="480"/>
+      </w:pPr>
+    </w:lvl>
+    <w:lvl w:ilvl="3">
+      <w:start w:val="4"/>
+      <w:numFmt w:val="decimal"/>
+      <w:lvlText w:val="%4."/>
+      <w:lvlJc w:val="left"/>
+      <w:pPr>
+        <w:ind w:left="2880" w:hanging="480"/>
+      </w:pPr>
+    </w:lvl>
+    <w:lvl w:ilvl="4">
+      <w:start w:val="4"/>
+      <w:numFmt w:val="decimal"/>
+      <w:lvlText w:val="%5."/>
+      <w:lvlJc w:val="left"/>
+      <w:pPr>
+        <w:ind w:left="3600" w:hanging="480"/>
+      </w:pPr>
+    </w:lvl>
+    <w:lvl w:ilvl="5">
+      <w:start w:val="4"/>
+      <w:numFmt w:val="decimal"/>
+      <w:lvlText w:val="%6."/>
+      <w:lvlJc w:val="left"/>
+      <w:pPr>
+        <w:ind w:left="4320" w:hanging="480"/>
+      </w:pPr>
+    </w:lvl>
+    <w:lvl w:ilvl="6">
+      <w:start w:val="4"/>
+      <w:numFmt w:val="decimal"/>
+      <w:lvlText w:val="%7."/>
+      <w:lvlJc w:val="left"/>
+      <w:pPr>
+        <w:ind w:left="5040" w:hanging="480"/>
+      </w:pPr>
+    </w:lvl>
+    <w:lvl w:ilvl="7">
+      <w:start w:val="4"/>
+      <w:numFmt w:val="decimal"/>
+      <w:lvlText w:val="%8."/>
+      <w:lvlJc w:val="left"/>
+      <w:pPr>
+        <w:ind w:left="5760" w:hanging="480"/>
+      </w:pPr>
+    </w:lvl>
+    <w:lvl w:ilvl="8">
+      <w:start w:val="4"/>
+      <w:numFmt w:val="decimal"/>
+      <w:lvlText w:val="%9."/>
+      <w:lvlJc w:val="left"/>
+      <w:pPr>
+        <w:ind w:left="6480" w:hanging="480"/>
+      </w:pPr>
+    </w:lvl>
+  </w:abstractNum>
   <w:num w:numId="1000">
     <w:abstractNumId w:val="990"/>
   </w:num>
@@ -2547,33 +2678,33 @@
     </w:lvlOverride>
   </w:num>
   <w:num w:numId="1004">
-    <w:abstractNumId w:val="99412"/>
+    <w:abstractNumId w:val="99414"/>
     <w:lvlOverride w:ilvl="0">
-      <w:startOverride w:val="2"/>
+      <w:startOverride w:val="4"/>
     </w:lvlOverride>
     <w:lvlOverride w:ilvl="1">
-      <w:startOverride w:val="2"/>
+      <w:startOverride w:val="4"/>
     </w:lvlOverride>
     <w:lvlOverride w:ilvl="2">
-      <w:startOverride w:val="2"/>
+      <w:startOverride w:val="4"/>
     </w:lvlOverride>
     <w:lvlOverride w:ilvl="3">
-      <w:startOverride w:val="2"/>
+      <w:startOverride w:val="4"/>
     </w:lvlOverride>
     <w:lvlOverride w:ilvl="4">
-      <w:startOverride w:val="2"/>
+      <w:startOverride w:val="4"/>
     </w:lvlOverride>
     <w:lvlOverride w:ilvl="5">
-      <w:startOverride w:val="2"/>
+      <w:startOverride w:val="4"/>
     </w:lvlOverride>
     <w:lvlOverride w:ilvl="6">
-      <w:startOverride w:val="2"/>
+      <w:startOverride w:val="4"/>
     </w:lvlOverride>
     <w:lvlOverride w:ilvl="7">
-      <w:startOverride w:val="2"/>
+      <w:startOverride w:val="4"/>
     </w:lvlOverride>
     <w:lvlOverride w:ilvl="8">
-      <w:startOverride w:val="2"/>
+      <w:startOverride w:val="4"/>
     </w:lvlOverride>
   </w:num>
   <w:num w:numId="1005">
@@ -2667,33 +2798,33 @@
     </w:lvlOverride>
   </w:num>
   <w:num w:numId="1008">
-    <w:abstractNumId w:val="99412"/>
+    <w:abstractNumId w:val="99414"/>
     <w:lvlOverride w:ilvl="0">
-      <w:startOverride w:val="2"/>
+      <w:startOverride w:val="4"/>
     </w:lvlOverride>
     <w:lvlOverride w:ilvl="1">
-      <w:startOverride w:val="2"/>
+      <w:startOverride w:val="4"/>
     </w:lvlOverride>
     <w:lvlOverride w:ilvl="2">
-      <w:startOverride w:val="2"/>
+      <w:startOverride w:val="4"/>
     </w:lvlOverride>
     <w:lvlOverride w:ilvl="3">
-      <w:startOverride w:val="2"/>
+      <w:startOverride w:val="4"/>
     </w:lvlOverride>
     <w:lvlOverride w:ilvl="4">
-      <w:startOverride w:val="2"/>
+      <w:startOverride w:val="4"/>
     </w:lvlOverride>
     <w:lvlOverride w:ilvl="5">
-      <w:startOverride w:val="2"/>
+      <w:startOverride w:val="4"/>
     </w:lvlOverride>
     <w:lvlOverride w:ilvl="6">
-      <w:startOverride w:val="2"/>
+      <w:startOverride w:val="4"/>
     </w:lvlOverride>
     <w:lvlOverride w:ilvl="7">
-      <w:startOverride w:val="2"/>
+      <w:startOverride w:val="4"/>
     </w:lvlOverride>
     <w:lvlOverride w:ilvl="8">
-      <w:startOverride w:val="2"/>
+      <w:startOverride w:val="4"/>
     </w:lvlOverride>
   </w:num>
   <w:num w:numId="1009">
@@ -2787,33 +2918,33 @@
     </w:lvlOverride>
   </w:num>
   <w:num w:numId="1012">
-    <w:abstractNumId w:val="99412"/>
+    <w:abstractNumId w:val="99414"/>
     <w:lvlOverride w:ilvl="0">
-      <w:startOverride w:val="2"/>
+      <w:startOverride w:val="4"/>
     </w:lvlOverride>
     <w:lvlOverride w:ilvl="1">
-      <w:startOverride w:val="2"/>
+      <w:startOverride w:val="4"/>
     </w:lvlOverride>
     <w:lvlOverride w:ilvl="2">
-      <w:startOverride w:val="2"/>
+      <w:startOverride w:val="4"/>
     </w:lvlOverride>
     <w:lvlOverride w:ilvl="3">
-      <w:startOverride w:val="2"/>
+      <w:startOverride w:val="4"/>
     </w:lvlOverride>
     <w:lvlOverride w:ilvl="4">
-      <w:startOverride w:val="2"/>
+      <w:startOverride w:val="4"/>
     </w:lvlOverride>
     <w:lvlOverride w:ilvl="5">
-      <w:startOverride w:val="2"/>
+      <w:startOverride w:val="4"/>
     </w:lvlOverride>
     <w:lvlOverride w:ilvl="6">
-      <w:startOverride w:val="2"/>
+      <w:startOverride w:val="4"/>
     </w:lvlOverride>
     <w:lvlOverride w:ilvl="7">
-      <w:startOverride w:val="2"/>
+      <w:startOverride w:val="4"/>
     </w:lvlOverride>
     <w:lvlOverride w:ilvl="8">
-      <w:startOverride w:val="2"/>
+      <w:startOverride w:val="4"/>
     </w:lvlOverride>
   </w:num>
 </w:numbering>

</xml_diff>

<commit_message>
feat(lab7): Bugfix-2 in report
</commit_message>
<xml_diff>
--- a/labs/lab7/report/report.docx
+++ b/labs/lab7/report/report.docx
@@ -1604,6 +1604,12 @@
         <w:t xml:space="preserve">1225</w:t>
       </w:r>
       <w:r>
+        <w:rPr>
+          <w:rStyle w:val="NormalTok"/>
+        </w:rPr>
+        <w:t xml:space="preserve"> </w:t>
+      </w:r>
+      <w:r>
         <w:br/>
       </w:r>
       <w:r>
@@ -1718,18 +1724,24 @@
         <w:rPr>
           <w:rStyle w:val="FloatTok"/>
         </w:rPr>
-        <w:t xml:space="preserve">0.000044</w:t>
-      </w:r>
-      <w:r>
-        <w:rPr>
-          <w:rStyle w:val="NormalTok"/>
-        </w:rPr>
-        <w:t xml:space="preserve"> </w:t>
+        <w:t xml:space="preserve">0.5</w:t>
       </w:r>
       <w:r>
         <w:rPr>
           <w:rStyle w:val="OperatorTok"/>
         </w:rPr>
+        <w:t xml:space="preserve">*</w:t>
+      </w:r>
+      <w:r>
+        <w:rPr>
+          <w:rStyle w:val="NormalTok"/>
+        </w:rPr>
+        <w:t xml:space="preserve">t </w:t>
+      </w:r>
+      <w:r>
+        <w:rPr>
+          <w:rStyle w:val="OperatorTok"/>
+        </w:rPr>
         <w:t xml:space="preserve">+</w:t>
       </w:r>
       <w:r>
@@ -1742,7 +1754,19 @@
         <w:rPr>
           <w:rStyle w:val="FloatTok"/>
         </w:rPr>
-        <w:t xml:space="preserve">0.27</w:t>
+        <w:t xml:space="preserve">0.8</w:t>
+      </w:r>
+      <w:r>
+        <w:rPr>
+          <w:rStyle w:val="FunctionTok"/>
+        </w:rPr>
+        <w:t xml:space="preserve">*cos</w:t>
+      </w:r>
+      <w:r>
+        <w:rPr>
+          <w:rStyle w:val="NormalTok"/>
+        </w:rPr>
+        <w:t xml:space="preserve">(t)</w:t>
       </w:r>
       <w:r>
         <w:rPr>

</xml_diff>